<commit_message>
dat don hang thanh cong
</commit_message>
<xml_diff>
--- a/DATN_NguyenThiMinh.docx
+++ b/DATN_NguyenThiMinh.docx
@@ -76,11 +76,11 @@
                 </w14:textFill>
               </w:rPr>
             </w:pPr>
-            <w:bookmarkStart w:id="0" w:name="_Toc169524689"/>
-            <w:bookmarkStart w:id="1" w:name="_Toc169526009"/>
-            <w:bookmarkStart w:id="2" w:name="_Toc169526102"/>
+            <w:bookmarkStart w:id="0" w:name="_Toc169526009"/>
+            <w:bookmarkStart w:id="1" w:name="_Toc169524689"/>
+            <w:bookmarkStart w:id="2" w:name="_Toc175261829"/>
             <w:bookmarkStart w:id="3" w:name="_Toc169526222"/>
-            <w:bookmarkStart w:id="4" w:name="_Toc175261829"/>
+            <w:bookmarkStart w:id="4" w:name="_Toc169526102"/>
             <w:bookmarkStart w:id="5" w:name="_Toc192230802"/>
           </w:p>
         </w:tc>
@@ -894,12 +894,6 @@
             <w:insideH w:val="none" w:color="auto" w:sz="0" w:space="0"/>
             <w:insideV w:val="single" w:color="auto" w:sz="4" w:space="0"/>
           </w:tblBorders>
-          <w:tblCellMar>
-            <w:top w:w="0" w:type="dxa"/>
-            <w:left w:w="108" w:type="dxa"/>
-            <w:bottom w:w="0" w:type="dxa"/>
-            <w:right w:w="108" w:type="dxa"/>
-          </w:tblCellMar>
         </w:tblPrEx>
         <w:trPr>
           <w:cantSplit/>
@@ -3017,12 +3011,12 @@
           <w:szCs w:val="28"/>
         </w:rPr>
       </w:pPr>
-      <w:bookmarkStart w:id="6" w:name="_Toc169524690"/>
-      <w:bookmarkStart w:id="7" w:name="_Toc169526103"/>
-      <w:bookmarkStart w:id="8" w:name="_Toc169526010"/>
-      <w:bookmarkStart w:id="9" w:name="_Toc192230803"/>
-      <w:bookmarkStart w:id="10" w:name="_Toc175261830"/>
-      <w:bookmarkStart w:id="11" w:name="_Toc169526223"/>
+      <w:bookmarkStart w:id="6" w:name="_Toc169526103"/>
+      <w:bookmarkStart w:id="7" w:name="_Toc192230803"/>
+      <w:bookmarkStart w:id="8" w:name="_Toc169524690"/>
+      <w:bookmarkStart w:id="9" w:name="_Toc169526010"/>
+      <w:bookmarkStart w:id="10" w:name="_Toc169526223"/>
+      <w:bookmarkStart w:id="11" w:name="_Toc175261830"/>
       <w:r>
         <w:rPr>
           <w:sz w:val="28"/>
@@ -3045,14 +3039,7 @@
           <w:sz w:val="28"/>
           <w:szCs w:val="28"/>
         </w:rPr>
-        <w:t xml:space="preserve">m </w:t>
-      </w:r>
-      <w:r>
-        <w:rPr>
-          <w:sz w:val="28"/>
-          <w:szCs w:val="28"/>
-        </w:rPr>
-        <w:t>xin chân thành cảm ơn Trường Đại học Công nghiệp Hà Nội đã tạo điều kiện học tập và nghiên cứu thuận lợi trong suốt quá trình học tập. Cơ sở vật chất hiện đại và tài nguyên phong phú của Nhà trường đã hỗ trợ em rất nhiều trong việc tiếp thu kiến thức và hoàn thành các học phần.</w:t>
+        <w:t>m xin chân thành cảm ơn Trường Đại học Công nghiệp Hà Nội đã tạo điều kiện học tập và nghiên cứu thuận lợi trong suốt quá trình học tập. Cơ sở vật chất hiện đại và tài nguyên phong phú của Nhà trường đã hỗ trợ em rất nhiều trong việc tiếp thu kiến thức và hoàn thành các học phần.</w:t>
       </w:r>
     </w:p>
     <w:p>
@@ -3345,11 +3332,11 @@
       </w:pPr>
       <w:bookmarkStart w:id="12" w:name="_o0tujw24h7nx" w:colFirst="0" w:colLast="0"/>
       <w:bookmarkEnd w:id="12"/>
-      <w:bookmarkStart w:id="13" w:name="_Toc169524691"/>
-      <w:bookmarkStart w:id="14" w:name="_Toc169526011"/>
-      <w:bookmarkStart w:id="15" w:name="_Toc169526104"/>
-      <w:bookmarkStart w:id="16" w:name="_Toc175261831"/>
-      <w:bookmarkStart w:id="17" w:name="_Toc169526224"/>
+      <w:bookmarkStart w:id="13" w:name="_Toc169526011"/>
+      <w:bookmarkStart w:id="14" w:name="_Toc169526224"/>
+      <w:bookmarkStart w:id="15" w:name="_Toc169524691"/>
+      <w:bookmarkStart w:id="16" w:name="_Toc169526104"/>
+      <w:bookmarkStart w:id="17" w:name="_Toc175261831"/>
       <w:r>
         <w:fldChar w:fldCharType="begin"/>
       </w:r>
@@ -6076,10 +6063,10 @@
             <w:bookmarkStart w:id="19" w:name="_jxw47x41fchl" w:colFirst="0" w:colLast="0"/>
             <w:bookmarkEnd w:id="19"/>
             <w:bookmarkStart w:id="20" w:name="_Toc169526105"/>
-            <w:bookmarkStart w:id="21" w:name="_Toc169526225"/>
-            <w:bookmarkStart w:id="22" w:name="_Toc175261832"/>
-            <w:bookmarkStart w:id="23" w:name="_Toc169526012"/>
-            <w:bookmarkStart w:id="24" w:name="_Toc169524692"/>
+            <w:bookmarkStart w:id="21" w:name="_Toc169526012"/>
+            <w:bookmarkStart w:id="22" w:name="_Toc169526225"/>
+            <w:bookmarkStart w:id="23" w:name="_Toc169524692"/>
+            <w:bookmarkStart w:id="24" w:name="_Toc175261832"/>
             <w:r>
               <w:rPr>
                 <w:rFonts w:hint="default" w:ascii="Times New Roman" w:hAnsi="Times New Roman" w:cs="Times New Roman"/>
@@ -7383,10 +7370,10 @@
       <w:bookmarkEnd w:id="25"/>
       <w:bookmarkStart w:id="26" w:name="_3fs6nmk951ua" w:colFirst="0" w:colLast="0"/>
       <w:bookmarkEnd w:id="26"/>
-      <w:bookmarkStart w:id="27" w:name="_Toc169526226"/>
-      <w:bookmarkStart w:id="28" w:name="_Toc169526106"/>
+      <w:bookmarkStart w:id="27" w:name="_Toc169526106"/>
+      <w:bookmarkStart w:id="28" w:name="_Toc169524693"/>
       <w:bookmarkStart w:id="29" w:name="_Toc169526013"/>
-      <w:bookmarkStart w:id="30" w:name="_Toc169524693"/>
+      <w:bookmarkStart w:id="30" w:name="_Toc169526226"/>
       <w:r>
         <w:rPr>
           <w:rFonts w:hint="default"/>
@@ -8154,10 +8141,10 @@
       <w:bookmarkStart w:id="34" w:name="_cgcnx1dc8s45" w:colFirst="0" w:colLast="0"/>
       <w:bookmarkEnd w:id="34"/>
       <w:bookmarkStart w:id="35" w:name="_Toc192230807"/>
-      <w:bookmarkStart w:id="36" w:name="_Toc169526014"/>
-      <w:bookmarkStart w:id="37" w:name="_Toc169524694"/>
-      <w:bookmarkStart w:id="38" w:name="_Toc169526107"/>
-      <w:bookmarkStart w:id="39" w:name="_Toc169526227"/>
+      <w:bookmarkStart w:id="36" w:name="_Toc169526107"/>
+      <w:bookmarkStart w:id="37" w:name="_Toc169526227"/>
+      <w:bookmarkStart w:id="38" w:name="_Toc169524694"/>
+      <w:bookmarkStart w:id="39" w:name="_Toc169526014"/>
     </w:p>
     <w:p>
       <w:pPr>
@@ -10051,10 +10038,10 @@
           </w14:textFill>
         </w:rPr>
       </w:pPr>
-      <w:bookmarkStart w:id="43" w:name="_Toc134428704"/>
-      <w:bookmarkStart w:id="44" w:name="_Toc7848465"/>
-      <w:bookmarkStart w:id="45" w:name="_Toc134485607"/>
-      <w:bookmarkStart w:id="46" w:name="_Toc167523955"/>
+      <w:bookmarkStart w:id="43" w:name="_Toc134485607"/>
+      <w:bookmarkStart w:id="44" w:name="_Toc134428704"/>
+      <w:bookmarkStart w:id="45" w:name="_Toc167523955"/>
+      <w:bookmarkStart w:id="46" w:name="_Toc7848465"/>
       <w:r>
         <w:rPr>
           <w:rFonts w:cs="Times New Roman"/>
@@ -10213,11 +10200,15 @@
           </w:tcPr>
           <w:p>
             <w:pPr>
-              <w:spacing w:before="0" w:after="0" w:line="312" w:lineRule="auto"/>
-              <w:ind w:left="0" w:leftChars="0" w:firstLine="0" w:firstLineChars="0"/>
+              <w:keepNext w:val="0"/>
+              <w:keepLines w:val="0"/>
+              <w:widowControl/>
+              <w:suppressLineNumbers w:val="0"/>
+              <w:spacing w:before="0" w:beforeAutospacing="0" w:after="0" w:afterAutospacing="0" w:line="312" w:lineRule="auto"/>
+              <w:ind w:left="0" w:leftChars="0" w:right="0" w:firstLine="0" w:firstLineChars="0"/>
               <w:jc w:val="both"/>
               <w:rPr>
-                <w:rFonts w:ascii="Times New Roman" w:hAnsi="Times New Roman" w:eastAsia="Times New Roman" w:cs="Times New Roman"/>
+                <w:rFonts w:hint="default" w:ascii="Times New Roman" w:hAnsi="Times New Roman" w:eastAsia="Times New Roman" w:cs="Times New Roman"/>
                 <w:b/>
                 <w:bCs/>
                 <w:color w:val="000000" w:themeColor="text1"/>
@@ -10232,7 +10223,7 @@
             </w:pPr>
             <w:r>
               <w:rPr>
-                <w:rFonts w:ascii="Times New Roman" w:hAnsi="Times New Roman" w:eastAsia="Times New Roman" w:cs="Times New Roman"/>
+                <w:rFonts w:hint="default" w:ascii="Times New Roman" w:hAnsi="Times New Roman" w:eastAsia="Times New Roman" w:cs="Times New Roman"/>
                 <w:b/>
                 <w:bCs/>
                 <w:color w:val="000000" w:themeColor="text1"/>
@@ -10258,11 +10249,15 @@
           </w:tcPr>
           <w:p>
             <w:pPr>
-              <w:spacing w:before="0" w:after="0" w:line="312" w:lineRule="auto"/>
-              <w:ind w:left="0" w:leftChars="0" w:firstLine="0" w:firstLineChars="0"/>
+              <w:keepNext w:val="0"/>
+              <w:keepLines w:val="0"/>
+              <w:widowControl/>
+              <w:suppressLineNumbers w:val="0"/>
+              <w:spacing w:before="0" w:beforeAutospacing="0" w:after="0" w:afterAutospacing="0" w:line="312" w:lineRule="auto"/>
+              <w:ind w:left="0" w:leftChars="0" w:right="0" w:firstLine="0" w:firstLineChars="0"/>
               <w:jc w:val="both"/>
               <w:rPr>
-                <w:rFonts w:ascii="Times New Roman" w:hAnsi="Times New Roman" w:eastAsia="Times New Roman" w:cs="Times New Roman"/>
+                <w:rFonts w:hint="default" w:ascii="Times New Roman" w:hAnsi="Times New Roman" w:eastAsia="Times New Roman" w:cs="Times New Roman"/>
                 <w:b/>
                 <w:bCs/>
                 <w:color w:val="000000" w:themeColor="text1"/>
@@ -10277,7 +10272,7 @@
             </w:pPr>
             <w:r>
               <w:rPr>
-                <w:rFonts w:ascii="Times New Roman" w:hAnsi="Times New Roman" w:eastAsia="Times New Roman" w:cs="Times New Roman"/>
+                <w:rFonts w:hint="default" w:ascii="Times New Roman" w:hAnsi="Times New Roman" w:eastAsia="Times New Roman" w:cs="Times New Roman"/>
                 <w:b/>
                 <w:bCs/>
                 <w:color w:val="000000" w:themeColor="text1"/>
@@ -10320,11 +10315,15 @@
           </w:tcPr>
           <w:p>
             <w:pPr>
-              <w:spacing w:before="0" w:after="0" w:line="312" w:lineRule="auto"/>
-              <w:ind w:left="0" w:leftChars="0" w:firstLine="0" w:firstLineChars="0"/>
+              <w:keepNext w:val="0"/>
+              <w:keepLines w:val="0"/>
+              <w:widowControl/>
+              <w:suppressLineNumbers w:val="0"/>
+              <w:spacing w:before="0" w:beforeAutospacing="0" w:after="0" w:afterAutospacing="0" w:line="312" w:lineRule="auto"/>
+              <w:ind w:left="0" w:leftChars="0" w:right="0" w:firstLine="0" w:firstLineChars="0"/>
               <w:jc w:val="both"/>
               <w:rPr>
-                <w:rFonts w:ascii="Times New Roman" w:hAnsi="Times New Roman" w:eastAsia="Times New Roman" w:cs="Times New Roman"/>
+                <w:rFonts w:hint="default" w:ascii="Times New Roman" w:hAnsi="Times New Roman" w:eastAsia="Times New Roman" w:cs="Times New Roman"/>
                 <w:b w:val="0"/>
                 <w:bCs w:val="0"/>
                 <w:color w:val="000000" w:themeColor="text1"/>
@@ -10339,7 +10338,7 @@
             </w:pPr>
             <w:r>
               <w:rPr>
-                <w:rFonts w:ascii="Times New Roman" w:hAnsi="Times New Roman" w:eastAsia="Times New Roman" w:cs="Times New Roman"/>
+                <w:rFonts w:hint="default" w:ascii="Times New Roman" w:hAnsi="Times New Roman" w:eastAsia="Times New Roman" w:cs="Times New Roman"/>
                 <w:b w:val="0"/>
                 <w:bCs w:val="0"/>
                 <w:color w:val="000000" w:themeColor="text1"/>
@@ -10355,7 +10354,7 @@
             </w:r>
             <w:r>
               <w:rPr>
-                <w:rFonts w:cs="Times New Roman"/>
+                <w:rFonts w:hint="default" w:cs="Times New Roman"/>
                 <w:b w:val="0"/>
                 <w:bCs w:val="0"/>
                 <w:color w:val="000000" w:themeColor="text1"/>
@@ -10372,7 +10371,7 @@
             </w:r>
             <w:r>
               <w:rPr>
-                <w:rFonts w:ascii="Times New Roman" w:hAnsi="Times New Roman" w:eastAsia="Times New Roman" w:cs="Times New Roman"/>
+                <w:rFonts w:hint="default" w:ascii="Times New Roman" w:hAnsi="Times New Roman" w:eastAsia="Times New Roman" w:cs="Times New Roman"/>
                 <w:b w:val="0"/>
                 <w:bCs w:val="0"/>
                 <w:color w:val="000000" w:themeColor="text1"/>
@@ -10394,11 +10393,15 @@
           </w:tcPr>
           <w:p>
             <w:pPr>
-              <w:spacing w:before="0" w:after="0" w:line="312" w:lineRule="auto"/>
-              <w:ind w:left="0" w:leftChars="0" w:firstLine="0" w:firstLineChars="0"/>
+              <w:keepNext w:val="0"/>
+              <w:keepLines w:val="0"/>
+              <w:widowControl/>
+              <w:suppressLineNumbers w:val="0"/>
+              <w:spacing w:before="0" w:beforeAutospacing="0" w:after="0" w:afterAutospacing="0" w:line="312" w:lineRule="auto"/>
+              <w:ind w:left="0" w:leftChars="0" w:right="0" w:firstLine="0" w:firstLineChars="0"/>
               <w:jc w:val="both"/>
               <w:rPr>
-                <w:rFonts w:ascii="Times New Roman" w:hAnsi="Times New Roman" w:eastAsia="Times New Roman" w:cs="Times New Roman"/>
+                <w:rFonts w:hint="default" w:ascii="Times New Roman" w:hAnsi="Times New Roman" w:eastAsia="Times New Roman" w:cs="Times New Roman"/>
                 <w:color w:val="000000" w:themeColor="text1"/>
                 <w:sz w:val="28"/>
                 <w:szCs w:val="28"/>
@@ -10411,7 +10414,7 @@
             </w:pPr>
             <w:r>
               <w:rPr>
-                <w:rFonts w:ascii="Times New Roman" w:hAnsi="Times New Roman" w:eastAsia="Times New Roman" w:cs="Times New Roman"/>
+                <w:rFonts w:hint="default" w:ascii="Times New Roman" w:hAnsi="Times New Roman" w:eastAsia="Times New Roman" w:cs="Times New Roman"/>
                 <w:color w:val="000000" w:themeColor="text1"/>
                 <w:sz w:val="28"/>
                 <w:szCs w:val="28"/>
@@ -10452,11 +10455,15 @@
           </w:tcPr>
           <w:p>
             <w:pPr>
-              <w:spacing w:before="0" w:after="0" w:line="312" w:lineRule="auto"/>
-              <w:ind w:left="0" w:leftChars="0" w:firstLine="0" w:firstLineChars="0"/>
+              <w:keepNext w:val="0"/>
+              <w:keepLines w:val="0"/>
+              <w:widowControl/>
+              <w:suppressLineNumbers w:val="0"/>
+              <w:spacing w:before="0" w:beforeAutospacing="0" w:after="0" w:afterAutospacing="0" w:line="312" w:lineRule="auto"/>
+              <w:ind w:left="0" w:leftChars="0" w:right="0" w:firstLine="0" w:firstLineChars="0"/>
               <w:jc w:val="both"/>
               <w:rPr>
-                <w:rFonts w:ascii="Times New Roman" w:hAnsi="Times New Roman" w:eastAsia="Times New Roman" w:cs="Times New Roman"/>
+                <w:rFonts w:hint="default" w:ascii="Times New Roman" w:hAnsi="Times New Roman" w:eastAsia="Times New Roman" w:cs="Times New Roman"/>
                 <w:b w:val="0"/>
                 <w:bCs w:val="0"/>
                 <w:color w:val="000000" w:themeColor="text1"/>
@@ -10471,7 +10478,7 @@
             </w:pPr>
             <w:r>
               <w:rPr>
-                <w:rFonts w:ascii="Times New Roman" w:hAnsi="Times New Roman" w:eastAsia="Times New Roman" w:cs="Times New Roman"/>
+                <w:rFonts w:hint="default" w:ascii="Times New Roman" w:hAnsi="Times New Roman" w:eastAsia="Times New Roman" w:cs="Times New Roman"/>
                 <w:b w:val="0"/>
                 <w:bCs w:val="0"/>
                 <w:color w:val="000000" w:themeColor="text1"/>
@@ -10493,11 +10500,15 @@
           </w:tcPr>
           <w:p>
             <w:pPr>
-              <w:spacing w:before="0" w:after="0" w:line="312" w:lineRule="auto"/>
-              <w:ind w:left="0" w:leftChars="0" w:firstLine="0" w:firstLineChars="0"/>
+              <w:keepNext w:val="0"/>
+              <w:keepLines w:val="0"/>
+              <w:widowControl/>
+              <w:suppressLineNumbers w:val="0"/>
+              <w:spacing w:before="0" w:beforeAutospacing="0" w:after="0" w:afterAutospacing="0" w:line="312" w:lineRule="auto"/>
+              <w:ind w:left="0" w:leftChars="0" w:right="0" w:firstLine="0" w:firstLineChars="0"/>
               <w:jc w:val="both"/>
               <w:rPr>
-                <w:rFonts w:ascii="Times New Roman" w:hAnsi="Times New Roman" w:eastAsia="Times New Roman" w:cs="Times New Roman"/>
+                <w:rFonts w:hint="default" w:ascii="Times New Roman" w:hAnsi="Times New Roman" w:eastAsia="Times New Roman" w:cs="Times New Roman"/>
                 <w:color w:val="000000" w:themeColor="text1"/>
                 <w:sz w:val="28"/>
                 <w:szCs w:val="28"/>
@@ -10510,7 +10521,7 @@
             </w:pPr>
             <w:r>
               <w:rPr>
-                <w:rFonts w:ascii="Times New Roman" w:hAnsi="Times New Roman" w:eastAsia="Times New Roman" w:cs="Times New Roman"/>
+                <w:rFonts w:hint="default" w:ascii="Times New Roman" w:hAnsi="Times New Roman" w:eastAsia="Times New Roman" w:cs="Times New Roman"/>
                 <w:color w:val="000000" w:themeColor="text1"/>
                 <w:sz w:val="28"/>
                 <w:szCs w:val="28"/>
@@ -10551,8 +10562,12 @@
           </w:tcPr>
           <w:p>
             <w:pPr>
-              <w:spacing w:before="0" w:after="0" w:line="360" w:lineRule="auto"/>
-              <w:ind w:left="0" w:leftChars="0" w:firstLine="0" w:firstLineChars="0"/>
+              <w:keepNext w:val="0"/>
+              <w:keepLines w:val="0"/>
+              <w:widowControl/>
+              <w:suppressLineNumbers w:val="0"/>
+              <w:spacing w:before="0" w:beforeAutospacing="0" w:after="0" w:afterAutospacing="0" w:line="360" w:lineRule="auto"/>
+              <w:ind w:left="0" w:leftChars="0" w:right="0" w:firstLine="0" w:firstLineChars="0"/>
               <w:jc w:val="both"/>
               <w:rPr>
                 <w:rFonts w:hint="default" w:ascii="Times New Roman" w:hAnsi="Times New Roman" w:eastAsia="Times New Roman" w:cs="Times New Roman"/>
@@ -10571,7 +10586,7 @@
             </w:pPr>
             <w:r>
               <w:rPr>
-                <w:rFonts w:ascii="Times New Roman" w:hAnsi="Times New Roman" w:eastAsia="Times New Roman" w:cs="Times New Roman"/>
+                <w:rFonts w:hint="default" w:ascii="Times New Roman" w:hAnsi="Times New Roman" w:eastAsia="Times New Roman" w:cs="Times New Roman"/>
                 <w:b w:val="0"/>
                 <w:bCs w:val="0"/>
                 <w:color w:val="000000" w:themeColor="text1"/>
@@ -10587,7 +10602,7 @@
             </w:r>
             <w:r>
               <w:rPr>
-                <w:rFonts w:cs="Times New Roman"/>
+                <w:rFonts w:hint="default" w:cs="Times New Roman"/>
                 <w:b w:val="0"/>
                 <w:bCs w:val="0"/>
                 <w:color w:val="000000" w:themeColor="text1"/>
@@ -10610,11 +10625,15 @@
           </w:tcPr>
           <w:p>
             <w:pPr>
-              <w:spacing w:before="0" w:after="0" w:line="360" w:lineRule="auto"/>
-              <w:ind w:left="0" w:leftChars="0" w:firstLine="0" w:firstLineChars="0"/>
+              <w:keepNext w:val="0"/>
+              <w:keepLines w:val="0"/>
+              <w:widowControl/>
+              <w:suppressLineNumbers w:val="0"/>
+              <w:spacing w:before="0" w:beforeAutospacing="0" w:after="0" w:afterAutospacing="0" w:line="360" w:lineRule="auto"/>
+              <w:ind w:left="0" w:leftChars="0" w:right="0" w:firstLine="0" w:firstLineChars="0"/>
               <w:jc w:val="both"/>
               <w:rPr>
-                <w:rFonts w:ascii="Times New Roman" w:hAnsi="Times New Roman" w:eastAsia="Times New Roman" w:cs="Times New Roman"/>
+                <w:rFonts w:hint="default" w:ascii="Times New Roman" w:hAnsi="Times New Roman" w:eastAsia="Times New Roman" w:cs="Times New Roman"/>
                 <w:color w:val="000000" w:themeColor="text1"/>
                 <w:sz w:val="28"/>
                 <w:szCs w:val="28"/>
@@ -10627,7 +10646,7 @@
             </w:pPr>
             <w:r>
               <w:rPr>
-                <w:rFonts w:ascii="Times New Roman" w:hAnsi="Times New Roman" w:eastAsia="Times New Roman" w:cs="Times New Roman"/>
+                <w:rFonts w:hint="default" w:ascii="Times New Roman" w:hAnsi="Times New Roman" w:eastAsia="Times New Roman" w:cs="Times New Roman"/>
                 <w:color w:val="000000" w:themeColor="text1"/>
                 <w:sz w:val="28"/>
                 <w:szCs w:val="28"/>
@@ -10642,11 +10661,15 @@
           </w:p>
           <w:p>
             <w:pPr>
-              <w:spacing w:before="0" w:after="0" w:line="360" w:lineRule="auto"/>
-              <w:ind w:left="0" w:leftChars="0" w:firstLine="0" w:firstLineChars="0"/>
+              <w:keepNext w:val="0"/>
+              <w:keepLines w:val="0"/>
+              <w:widowControl/>
+              <w:suppressLineNumbers w:val="0"/>
+              <w:spacing w:before="0" w:beforeAutospacing="0" w:after="0" w:afterAutospacing="0" w:line="360" w:lineRule="auto"/>
+              <w:ind w:left="0" w:leftChars="0" w:right="0" w:firstLine="0" w:firstLineChars="0"/>
               <w:jc w:val="both"/>
               <w:rPr>
-                <w:rFonts w:ascii="Times New Roman" w:hAnsi="Times New Roman" w:eastAsia="Times New Roman" w:cs="Times New Roman"/>
+                <w:rFonts w:hint="default" w:ascii="Times New Roman" w:hAnsi="Times New Roman" w:eastAsia="Times New Roman" w:cs="Times New Roman"/>
                 <w:color w:val="000000" w:themeColor="text1"/>
                 <w:sz w:val="28"/>
                 <w:szCs w:val="28"/>
@@ -10659,7 +10682,7 @@
             </w:pPr>
             <w:r>
               <w:rPr>
-                <w:rFonts w:ascii="Times New Roman" w:hAnsi="Times New Roman" w:eastAsia="Times New Roman" w:cs="Times New Roman"/>
+                <w:rFonts w:hint="default" w:ascii="Times New Roman" w:hAnsi="Times New Roman" w:eastAsia="Times New Roman" w:cs="Times New Roman"/>
                 <w:color w:val="000000" w:themeColor="text1"/>
                 <w:sz w:val="28"/>
                 <w:szCs w:val="28"/>
@@ -10674,11 +10697,15 @@
           </w:p>
           <w:p>
             <w:pPr>
-              <w:spacing w:before="0" w:after="0" w:line="360" w:lineRule="auto"/>
-              <w:ind w:left="0" w:leftChars="0" w:firstLine="0" w:firstLineChars="0"/>
+              <w:keepNext w:val="0"/>
+              <w:keepLines w:val="0"/>
+              <w:widowControl/>
+              <w:suppressLineNumbers w:val="0"/>
+              <w:spacing w:before="0" w:beforeAutospacing="0" w:after="0" w:afterAutospacing="0" w:line="360" w:lineRule="auto"/>
+              <w:ind w:left="0" w:leftChars="0" w:right="0" w:firstLine="0" w:firstLineChars="0"/>
               <w:jc w:val="both"/>
               <w:rPr>
-                <w:rFonts w:ascii="Times New Roman" w:hAnsi="Times New Roman" w:eastAsia="Times New Roman" w:cs="Times New Roman"/>
+                <w:rFonts w:hint="default" w:ascii="Times New Roman" w:hAnsi="Times New Roman" w:eastAsia="Times New Roman" w:cs="Times New Roman"/>
                 <w:color w:val="000000" w:themeColor="text1"/>
                 <w:sz w:val="28"/>
                 <w:szCs w:val="28"/>
@@ -10691,7 +10718,7 @@
             </w:pPr>
             <w:r>
               <w:rPr>
-                <w:rFonts w:ascii="Times New Roman" w:hAnsi="Times New Roman" w:eastAsia="Times New Roman" w:cs="Times New Roman"/>
+                <w:rFonts w:hint="default" w:ascii="Times New Roman" w:hAnsi="Times New Roman" w:eastAsia="Times New Roman" w:cs="Times New Roman"/>
                 <w:color w:val="000000" w:themeColor="text1"/>
                 <w:sz w:val="28"/>
                 <w:szCs w:val="28"/>
@@ -10706,11 +10733,15 @@
           </w:p>
           <w:p>
             <w:pPr>
-              <w:spacing w:before="0" w:after="0" w:line="360" w:lineRule="auto"/>
-              <w:ind w:left="0" w:leftChars="0" w:firstLine="0" w:firstLineChars="0"/>
+              <w:keepNext w:val="0"/>
+              <w:keepLines w:val="0"/>
+              <w:widowControl/>
+              <w:suppressLineNumbers w:val="0"/>
+              <w:spacing w:before="0" w:beforeAutospacing="0" w:after="0" w:afterAutospacing="0" w:line="360" w:lineRule="auto"/>
+              <w:ind w:left="0" w:leftChars="0" w:right="0" w:firstLine="0" w:firstLineChars="0"/>
               <w:jc w:val="both"/>
               <w:rPr>
-                <w:rFonts w:ascii="Times New Roman" w:hAnsi="Times New Roman" w:eastAsia="Times New Roman" w:cs="Times New Roman"/>
+                <w:rFonts w:hint="default" w:ascii="Times New Roman" w:hAnsi="Times New Roman" w:eastAsia="Times New Roman" w:cs="Times New Roman"/>
                 <w:color w:val="000000" w:themeColor="text1"/>
                 <w:sz w:val="28"/>
                 <w:szCs w:val="28"/>
@@ -10723,7 +10754,7 @@
             </w:pPr>
             <w:r>
               <w:rPr>
-                <w:rFonts w:ascii="Times New Roman" w:hAnsi="Times New Roman" w:eastAsia="Times New Roman" w:cs="Times New Roman"/>
+                <w:rFonts w:hint="default" w:ascii="Times New Roman" w:hAnsi="Times New Roman" w:eastAsia="Times New Roman" w:cs="Times New Roman"/>
                 <w:color w:val="000000" w:themeColor="text1"/>
                 <w:sz w:val="28"/>
                 <w:szCs w:val="28"/>
@@ -10738,11 +10769,15 @@
           </w:p>
           <w:p>
             <w:pPr>
-              <w:spacing w:before="0" w:after="0" w:line="360" w:lineRule="auto"/>
-              <w:ind w:left="0" w:leftChars="0" w:firstLine="0" w:firstLineChars="0"/>
+              <w:keepNext w:val="0"/>
+              <w:keepLines w:val="0"/>
+              <w:widowControl/>
+              <w:suppressLineNumbers w:val="0"/>
+              <w:spacing w:before="0" w:beforeAutospacing="0" w:after="0" w:afterAutospacing="0" w:line="360" w:lineRule="auto"/>
+              <w:ind w:left="0" w:leftChars="0" w:right="0" w:firstLine="0" w:firstLineChars="0"/>
               <w:jc w:val="both"/>
               <w:rPr>
-                <w:rFonts w:ascii="Times New Roman" w:hAnsi="Times New Roman" w:eastAsia="Times New Roman" w:cs="Times New Roman"/>
+                <w:rFonts w:hint="default" w:ascii="Times New Roman" w:hAnsi="Times New Roman" w:eastAsia="Times New Roman" w:cs="Times New Roman"/>
                 <w:color w:val="000000" w:themeColor="text1"/>
                 <w:sz w:val="28"/>
                 <w:szCs w:val="28"/>
@@ -10755,7 +10790,7 @@
             </w:pPr>
             <w:r>
               <w:rPr>
-                <w:rFonts w:ascii="Times New Roman" w:hAnsi="Times New Roman" w:eastAsia="Times New Roman" w:cs="Times New Roman"/>
+                <w:rFonts w:hint="default" w:ascii="Times New Roman" w:hAnsi="Times New Roman" w:eastAsia="Times New Roman" w:cs="Times New Roman"/>
                 <w:color w:val="000000" w:themeColor="text1"/>
                 <w:sz w:val="28"/>
                 <w:szCs w:val="28"/>
@@ -10770,11 +10805,15 @@
           </w:p>
           <w:p>
             <w:pPr>
-              <w:spacing w:before="0" w:after="0" w:line="360" w:lineRule="auto"/>
-              <w:ind w:left="0" w:leftChars="0" w:firstLine="0" w:firstLineChars="0"/>
+              <w:keepNext w:val="0"/>
+              <w:keepLines w:val="0"/>
+              <w:widowControl/>
+              <w:suppressLineNumbers w:val="0"/>
+              <w:spacing w:before="0" w:beforeAutospacing="0" w:after="0" w:afterAutospacing="0" w:line="360" w:lineRule="auto"/>
+              <w:ind w:left="0" w:leftChars="0" w:right="0" w:firstLine="0" w:firstLineChars="0"/>
               <w:jc w:val="both"/>
               <w:rPr>
-                <w:rFonts w:ascii="Times New Roman" w:hAnsi="Times New Roman" w:eastAsia="Times New Roman" w:cs="Times New Roman"/>
+                <w:rFonts w:hint="default" w:ascii="Times New Roman" w:hAnsi="Times New Roman" w:eastAsia="Times New Roman" w:cs="Times New Roman"/>
                 <w:color w:val="000000" w:themeColor="text1"/>
                 <w:sz w:val="28"/>
                 <w:szCs w:val="28"/>
@@ -10787,7 +10826,7 @@
             </w:pPr>
             <w:r>
               <w:rPr>
-                <w:rFonts w:ascii="Times New Roman" w:hAnsi="Times New Roman" w:eastAsia="Times New Roman" w:cs="Times New Roman"/>
+                <w:rFonts w:hint="default" w:ascii="Times New Roman" w:hAnsi="Times New Roman" w:eastAsia="Times New Roman" w:cs="Times New Roman"/>
                 <w:color w:val="000000" w:themeColor="text1"/>
                 <w:sz w:val="28"/>
                 <w:szCs w:val="28"/>
@@ -11038,11 +11077,15 @@
           </w:tcPr>
           <w:p>
             <w:pPr>
-              <w:spacing w:before="0" w:after="0" w:line="360" w:lineRule="auto"/>
-              <w:ind w:left="0" w:leftChars="0" w:firstLine="0" w:firstLineChars="0"/>
+              <w:keepNext w:val="0"/>
+              <w:keepLines w:val="0"/>
+              <w:widowControl/>
+              <w:suppressLineNumbers w:val="0"/>
+              <w:spacing w:before="0" w:beforeAutospacing="0" w:after="0" w:afterAutospacing="0" w:line="360" w:lineRule="auto"/>
+              <w:ind w:left="0" w:leftChars="0" w:right="0" w:firstLine="0" w:firstLineChars="0"/>
               <w:jc w:val="both"/>
               <w:rPr>
-                <w:rFonts w:ascii="Times New Roman" w:hAnsi="Times New Roman" w:eastAsia="Times New Roman" w:cs="Times New Roman"/>
+                <w:rFonts w:hint="default" w:ascii="Times New Roman" w:hAnsi="Times New Roman" w:eastAsia="Times New Roman" w:cs="Times New Roman"/>
                 <w:b/>
                 <w:bCs/>
                 <w:color w:val="000000" w:themeColor="text1"/>
@@ -11057,7 +11100,7 @@
             </w:pPr>
             <w:r>
               <w:rPr>
-                <w:rFonts w:ascii="Times New Roman" w:hAnsi="Times New Roman" w:eastAsia="Times New Roman" w:cs="Times New Roman"/>
+                <w:rFonts w:hint="default" w:ascii="Times New Roman" w:hAnsi="Times New Roman" w:eastAsia="Times New Roman" w:cs="Times New Roman"/>
                 <w:b/>
                 <w:bCs/>
                 <w:color w:val="000000" w:themeColor="text1"/>
@@ -11083,11 +11126,15 @@
           </w:tcPr>
           <w:p>
             <w:pPr>
-              <w:spacing w:before="0" w:after="0" w:line="360" w:lineRule="auto"/>
-              <w:ind w:left="0" w:leftChars="0" w:firstLine="0" w:firstLineChars="0"/>
+              <w:keepNext w:val="0"/>
+              <w:keepLines w:val="0"/>
+              <w:widowControl/>
+              <w:suppressLineNumbers w:val="0"/>
+              <w:spacing w:before="0" w:beforeAutospacing="0" w:after="0" w:afterAutospacing="0" w:line="360" w:lineRule="auto"/>
+              <w:ind w:left="0" w:leftChars="0" w:right="0" w:firstLine="0" w:firstLineChars="0"/>
               <w:jc w:val="both"/>
               <w:rPr>
-                <w:rFonts w:ascii="Times New Roman" w:hAnsi="Times New Roman" w:eastAsia="Times New Roman" w:cs="Times New Roman"/>
+                <w:rFonts w:hint="default" w:ascii="Times New Roman" w:hAnsi="Times New Roman" w:eastAsia="Times New Roman" w:cs="Times New Roman"/>
                 <w:b/>
                 <w:bCs/>
                 <w:color w:val="000000" w:themeColor="text1"/>
@@ -11102,7 +11149,7 @@
             </w:pPr>
             <w:r>
               <w:rPr>
-                <w:rFonts w:ascii="Times New Roman" w:hAnsi="Times New Roman" w:eastAsia="Times New Roman" w:cs="Times New Roman"/>
+                <w:rFonts w:hint="default" w:ascii="Times New Roman" w:hAnsi="Times New Roman" w:eastAsia="Times New Roman" w:cs="Times New Roman"/>
                 <w:b/>
                 <w:bCs/>
                 <w:color w:val="000000" w:themeColor="text1"/>
@@ -11145,11 +11192,15 @@
           </w:tcPr>
           <w:p>
             <w:pPr>
-              <w:spacing w:before="0" w:after="0" w:line="360" w:lineRule="auto"/>
-              <w:ind w:left="0" w:leftChars="0" w:firstLine="0" w:firstLineChars="0"/>
+              <w:keepNext w:val="0"/>
+              <w:keepLines w:val="0"/>
+              <w:widowControl/>
+              <w:suppressLineNumbers w:val="0"/>
+              <w:spacing w:before="0" w:beforeAutospacing="0" w:after="0" w:afterAutospacing="0" w:line="360" w:lineRule="auto"/>
+              <w:ind w:left="0" w:leftChars="0" w:right="0" w:firstLine="0" w:firstLineChars="0"/>
               <w:jc w:val="both"/>
               <w:rPr>
-                <w:rFonts w:ascii="Times New Roman" w:hAnsi="Times New Roman" w:eastAsia="Times New Roman" w:cs="Times New Roman"/>
+                <w:rFonts w:hint="default" w:ascii="Times New Roman" w:hAnsi="Times New Roman" w:eastAsia="Times New Roman" w:cs="Times New Roman"/>
                 <w:b w:val="0"/>
                 <w:bCs w:val="0"/>
                 <w:color w:val="000000" w:themeColor="text1"/>
@@ -11164,7 +11215,7 @@
             </w:pPr>
             <w:r>
               <w:rPr>
-                <w:rFonts w:ascii="Times New Roman" w:hAnsi="Times New Roman" w:eastAsia="Times New Roman" w:cs="Times New Roman"/>
+                <w:rFonts w:hint="default" w:ascii="Times New Roman" w:hAnsi="Times New Roman" w:eastAsia="Times New Roman" w:cs="Times New Roman"/>
                 <w:b w:val="0"/>
                 <w:bCs w:val="0"/>
                 <w:color w:val="000000" w:themeColor="text1"/>
@@ -11186,11 +11237,15 @@
           </w:tcPr>
           <w:p>
             <w:pPr>
-              <w:spacing w:before="0" w:after="0" w:line="360" w:lineRule="auto"/>
-              <w:ind w:left="0" w:leftChars="0" w:firstLine="0" w:firstLineChars="0"/>
+              <w:keepNext w:val="0"/>
+              <w:keepLines w:val="0"/>
+              <w:widowControl/>
+              <w:suppressLineNumbers w:val="0"/>
+              <w:spacing w:before="0" w:beforeAutospacing="0" w:after="0" w:afterAutospacing="0" w:line="360" w:lineRule="auto"/>
+              <w:ind w:left="0" w:leftChars="0" w:right="0" w:firstLine="0" w:firstLineChars="0"/>
               <w:jc w:val="both"/>
               <w:rPr>
-                <w:rFonts w:ascii="Times New Roman" w:hAnsi="Times New Roman" w:eastAsia="Times New Roman" w:cs="Times New Roman"/>
+                <w:rFonts w:hint="default" w:ascii="Times New Roman" w:hAnsi="Times New Roman" w:eastAsia="Times New Roman" w:cs="Times New Roman"/>
                 <w:color w:val="000000" w:themeColor="text1"/>
                 <w:sz w:val="28"/>
                 <w:szCs w:val="28"/>
@@ -11203,7 +11258,7 @@
             </w:pPr>
             <w:r>
               <w:rPr>
-                <w:rFonts w:ascii="Times New Roman" w:hAnsi="Times New Roman" w:eastAsia="Times New Roman" w:cs="Times New Roman"/>
+                <w:rFonts w:hint="default" w:ascii="Times New Roman" w:hAnsi="Times New Roman" w:eastAsia="Times New Roman" w:cs="Times New Roman"/>
                 <w:color w:val="000000" w:themeColor="text1"/>
                 <w:sz w:val="28"/>
                 <w:szCs w:val="28"/>
@@ -11218,11 +11273,15 @@
           </w:p>
           <w:p>
             <w:pPr>
-              <w:spacing w:before="0" w:after="0" w:line="360" w:lineRule="auto"/>
-              <w:ind w:left="0" w:leftChars="0" w:firstLine="0" w:firstLineChars="0"/>
+              <w:keepNext w:val="0"/>
+              <w:keepLines w:val="0"/>
+              <w:widowControl/>
+              <w:suppressLineNumbers w:val="0"/>
+              <w:spacing w:before="0" w:beforeAutospacing="0" w:after="0" w:afterAutospacing="0" w:line="360" w:lineRule="auto"/>
+              <w:ind w:left="0" w:leftChars="0" w:right="0" w:firstLine="0" w:firstLineChars="0"/>
               <w:jc w:val="both"/>
               <w:rPr>
-                <w:rFonts w:ascii="Times New Roman" w:hAnsi="Times New Roman" w:eastAsia="Times New Roman" w:cs="Times New Roman"/>
+                <w:rFonts w:hint="default" w:ascii="Times New Roman" w:hAnsi="Times New Roman" w:eastAsia="Times New Roman" w:cs="Times New Roman"/>
                 <w:color w:val="000000" w:themeColor="text1"/>
                 <w:sz w:val="28"/>
                 <w:szCs w:val="28"/>
@@ -11235,7 +11294,7 @@
             </w:pPr>
             <w:r>
               <w:rPr>
-                <w:rFonts w:ascii="Times New Roman" w:hAnsi="Times New Roman" w:eastAsia="Times New Roman" w:cs="Times New Roman"/>
+                <w:rFonts w:hint="default" w:ascii="Times New Roman" w:hAnsi="Times New Roman" w:eastAsia="Times New Roman" w:cs="Times New Roman"/>
                 <w:color w:val="000000" w:themeColor="text1"/>
                 <w:sz w:val="28"/>
                 <w:szCs w:val="28"/>
@@ -11276,11 +11335,15 @@
           </w:tcPr>
           <w:p>
             <w:pPr>
-              <w:spacing w:before="0" w:after="0" w:line="360" w:lineRule="auto"/>
-              <w:ind w:left="0" w:leftChars="0" w:firstLine="0" w:firstLineChars="0"/>
+              <w:keepNext w:val="0"/>
+              <w:keepLines w:val="0"/>
+              <w:widowControl/>
+              <w:suppressLineNumbers w:val="0"/>
+              <w:spacing w:before="0" w:beforeAutospacing="0" w:after="0" w:afterAutospacing="0" w:line="360" w:lineRule="auto"/>
+              <w:ind w:left="0" w:leftChars="0" w:right="0" w:firstLine="0" w:firstLineChars="0"/>
               <w:jc w:val="both"/>
               <w:rPr>
-                <w:rFonts w:ascii="Times New Roman" w:hAnsi="Times New Roman" w:eastAsia="Times New Roman" w:cs="Times New Roman"/>
+                <w:rFonts w:hint="default" w:ascii="Times New Roman" w:hAnsi="Times New Roman" w:eastAsia="Times New Roman" w:cs="Times New Roman"/>
                 <w:b w:val="0"/>
                 <w:bCs w:val="0"/>
                 <w:color w:val="000000" w:themeColor="text1"/>
@@ -11295,7 +11358,7 @@
             </w:pPr>
             <w:r>
               <w:rPr>
-                <w:rFonts w:ascii="Times New Roman" w:hAnsi="Times New Roman" w:eastAsia="Times New Roman" w:cs="Times New Roman"/>
+                <w:rFonts w:hint="default" w:ascii="Times New Roman" w:hAnsi="Times New Roman" w:eastAsia="Times New Roman" w:cs="Times New Roman"/>
                 <w:b w:val="0"/>
                 <w:bCs w:val="0"/>
                 <w:color w:val="000000" w:themeColor="text1"/>
@@ -11317,11 +11380,15 @@
           </w:tcPr>
           <w:p>
             <w:pPr>
-              <w:spacing w:before="0" w:after="0" w:line="360" w:lineRule="auto"/>
-              <w:ind w:left="0" w:leftChars="0" w:firstLine="0" w:firstLineChars="0"/>
+              <w:keepNext w:val="0"/>
+              <w:keepLines w:val="0"/>
+              <w:widowControl/>
+              <w:suppressLineNumbers w:val="0"/>
+              <w:spacing w:before="0" w:beforeAutospacing="0" w:after="0" w:afterAutospacing="0" w:line="360" w:lineRule="auto"/>
+              <w:ind w:left="0" w:leftChars="0" w:right="0" w:firstLine="0" w:firstLineChars="0"/>
               <w:jc w:val="both"/>
               <w:rPr>
-                <w:rFonts w:ascii="Times New Roman" w:hAnsi="Times New Roman" w:eastAsia="Times New Roman" w:cs="Times New Roman"/>
+                <w:rFonts w:hint="default" w:ascii="Times New Roman" w:hAnsi="Times New Roman" w:eastAsia="Times New Roman" w:cs="Times New Roman"/>
                 <w:color w:val="000000" w:themeColor="text1"/>
                 <w:sz w:val="28"/>
                 <w:szCs w:val="28"/>
@@ -11334,7 +11401,7 @@
             </w:pPr>
             <w:r>
               <w:rPr>
-                <w:rFonts w:ascii="Times New Roman" w:hAnsi="Times New Roman" w:eastAsia="Times New Roman" w:cs="Times New Roman"/>
+                <w:rFonts w:hint="default" w:ascii="Times New Roman" w:hAnsi="Times New Roman" w:eastAsia="Times New Roman" w:cs="Times New Roman"/>
                 <w:color w:val="000000" w:themeColor="text1"/>
                 <w:sz w:val="28"/>
                 <w:szCs w:val="28"/>
@@ -11349,11 +11416,15 @@
           </w:p>
           <w:p>
             <w:pPr>
-              <w:spacing w:before="0" w:after="0" w:line="360" w:lineRule="auto"/>
-              <w:ind w:left="0" w:leftChars="0" w:firstLine="0" w:firstLineChars="0"/>
+              <w:keepNext w:val="0"/>
+              <w:keepLines w:val="0"/>
+              <w:widowControl/>
+              <w:suppressLineNumbers w:val="0"/>
+              <w:spacing w:before="0" w:beforeAutospacing="0" w:after="0" w:afterAutospacing="0" w:line="360" w:lineRule="auto"/>
+              <w:ind w:left="0" w:leftChars="0" w:right="0" w:firstLine="0" w:firstLineChars="0"/>
               <w:jc w:val="both"/>
               <w:rPr>
-                <w:rFonts w:ascii="Times New Roman" w:hAnsi="Times New Roman" w:eastAsia="Times New Roman" w:cs="Times New Roman"/>
+                <w:rFonts w:hint="default" w:ascii="Times New Roman" w:hAnsi="Times New Roman" w:eastAsia="Times New Roman" w:cs="Times New Roman"/>
                 <w:color w:val="000000" w:themeColor="text1"/>
                 <w:sz w:val="28"/>
                 <w:szCs w:val="28"/>
@@ -11366,7 +11437,7 @@
             </w:pPr>
             <w:r>
               <w:rPr>
-                <w:rFonts w:ascii="Times New Roman" w:hAnsi="Times New Roman" w:eastAsia="Times New Roman" w:cs="Times New Roman"/>
+                <w:rFonts w:hint="default" w:ascii="Times New Roman" w:hAnsi="Times New Roman" w:eastAsia="Times New Roman" w:cs="Times New Roman"/>
                 <w:color w:val="000000" w:themeColor="text1"/>
                 <w:sz w:val="28"/>
                 <w:szCs w:val="28"/>
@@ -11407,11 +11478,15 @@
           </w:tcPr>
           <w:p>
             <w:pPr>
-              <w:spacing w:before="0" w:after="0" w:line="360" w:lineRule="auto"/>
-              <w:ind w:left="0" w:leftChars="0" w:firstLine="0" w:firstLineChars="0"/>
+              <w:keepNext w:val="0"/>
+              <w:keepLines w:val="0"/>
+              <w:widowControl/>
+              <w:suppressLineNumbers w:val="0"/>
+              <w:spacing w:before="0" w:beforeAutospacing="0" w:after="0" w:afterAutospacing="0" w:line="360" w:lineRule="auto"/>
+              <w:ind w:left="0" w:leftChars="0" w:right="0" w:firstLine="0" w:firstLineChars="0"/>
               <w:jc w:val="both"/>
               <w:rPr>
-                <w:rFonts w:ascii="Times New Roman" w:hAnsi="Times New Roman" w:eastAsia="Times New Roman" w:cs="Times New Roman"/>
+                <w:rFonts w:hint="default" w:ascii="Times New Roman" w:hAnsi="Times New Roman" w:eastAsia="Times New Roman" w:cs="Times New Roman"/>
                 <w:b w:val="0"/>
                 <w:bCs w:val="0"/>
                 <w:color w:val="000000" w:themeColor="text1"/>
@@ -11426,7 +11501,7 @@
             </w:pPr>
             <w:r>
               <w:rPr>
-                <w:rFonts w:ascii="Times New Roman" w:hAnsi="Times New Roman" w:eastAsia="Times New Roman" w:cs="Times New Roman"/>
+                <w:rFonts w:hint="default" w:ascii="Times New Roman" w:hAnsi="Times New Roman" w:eastAsia="Times New Roman" w:cs="Times New Roman"/>
                 <w:b w:val="0"/>
                 <w:bCs w:val="0"/>
                 <w:color w:val="000000" w:themeColor="text1"/>
@@ -11448,11 +11523,15 @@
           </w:tcPr>
           <w:p>
             <w:pPr>
-              <w:spacing w:before="0" w:after="0" w:line="360" w:lineRule="auto"/>
-              <w:ind w:left="0" w:leftChars="0" w:firstLine="0" w:firstLineChars="0"/>
+              <w:keepNext w:val="0"/>
+              <w:keepLines w:val="0"/>
+              <w:widowControl/>
+              <w:suppressLineNumbers w:val="0"/>
+              <w:spacing w:before="0" w:beforeAutospacing="0" w:after="0" w:afterAutospacing="0" w:line="360" w:lineRule="auto"/>
+              <w:ind w:left="0" w:leftChars="0" w:right="0" w:firstLine="0" w:firstLineChars="0"/>
               <w:jc w:val="both"/>
               <w:rPr>
-                <w:rFonts w:ascii="Times New Roman" w:hAnsi="Times New Roman" w:eastAsia="Times New Roman" w:cs="Times New Roman"/>
+                <w:rFonts w:hint="default" w:ascii="Times New Roman" w:hAnsi="Times New Roman" w:eastAsia="Times New Roman" w:cs="Times New Roman"/>
                 <w:color w:val="000000" w:themeColor="text1"/>
                 <w:sz w:val="28"/>
                 <w:szCs w:val="28"/>
@@ -11465,7 +11544,7 @@
             </w:pPr>
             <w:r>
               <w:rPr>
-                <w:rFonts w:ascii="Times New Roman" w:hAnsi="Times New Roman" w:eastAsia="Times New Roman" w:cs="Times New Roman"/>
+                <w:rFonts w:hint="default" w:ascii="Times New Roman" w:hAnsi="Times New Roman" w:eastAsia="Times New Roman" w:cs="Times New Roman"/>
                 <w:color w:val="000000" w:themeColor="text1"/>
                 <w:sz w:val="28"/>
                 <w:szCs w:val="28"/>
@@ -11506,11 +11585,15 @@
           </w:tcPr>
           <w:p>
             <w:pPr>
-              <w:spacing w:before="0" w:after="0" w:line="360" w:lineRule="auto"/>
-              <w:ind w:left="0" w:leftChars="0" w:firstLine="0" w:firstLineChars="0"/>
+              <w:keepNext w:val="0"/>
+              <w:keepLines w:val="0"/>
+              <w:widowControl/>
+              <w:suppressLineNumbers w:val="0"/>
+              <w:spacing w:before="0" w:beforeAutospacing="0" w:after="0" w:afterAutospacing="0" w:line="360" w:lineRule="auto"/>
+              <w:ind w:left="0" w:leftChars="0" w:right="0" w:firstLine="0" w:firstLineChars="0"/>
               <w:jc w:val="both"/>
               <w:rPr>
-                <w:rFonts w:ascii="Times New Roman" w:hAnsi="Times New Roman" w:eastAsia="Times New Roman" w:cs="Times New Roman"/>
+                <w:rFonts w:hint="default" w:ascii="Times New Roman" w:hAnsi="Times New Roman" w:eastAsia="Times New Roman" w:cs="Times New Roman"/>
                 <w:b w:val="0"/>
                 <w:bCs w:val="0"/>
                 <w:color w:val="000000" w:themeColor="text1"/>
@@ -11525,7 +11608,7 @@
             </w:pPr>
             <w:r>
               <w:rPr>
-                <w:rFonts w:ascii="Times New Roman" w:hAnsi="Times New Roman" w:eastAsia="Times New Roman" w:cs="Times New Roman"/>
+                <w:rFonts w:hint="default" w:ascii="Times New Roman" w:hAnsi="Times New Roman" w:eastAsia="Times New Roman" w:cs="Times New Roman"/>
                 <w:b w:val="0"/>
                 <w:bCs w:val="0"/>
                 <w:color w:val="000000" w:themeColor="text1"/>
@@ -11547,11 +11630,15 @@
           </w:tcPr>
           <w:p>
             <w:pPr>
-              <w:spacing w:before="0" w:after="0" w:line="360" w:lineRule="auto"/>
-              <w:ind w:left="0" w:leftChars="0" w:firstLine="0" w:firstLineChars="0"/>
+              <w:keepNext w:val="0"/>
+              <w:keepLines w:val="0"/>
+              <w:widowControl/>
+              <w:suppressLineNumbers w:val="0"/>
+              <w:spacing w:before="0" w:beforeAutospacing="0" w:after="0" w:afterAutospacing="0" w:line="360" w:lineRule="auto"/>
+              <w:ind w:left="0" w:leftChars="0" w:right="0" w:firstLine="0" w:firstLineChars="0"/>
               <w:jc w:val="both"/>
               <w:rPr>
-                <w:rFonts w:ascii="Times New Roman" w:hAnsi="Times New Roman" w:eastAsia="Times New Roman" w:cs="Times New Roman"/>
+                <w:rFonts w:hint="default" w:ascii="Times New Roman" w:hAnsi="Times New Roman" w:eastAsia="Times New Roman" w:cs="Times New Roman"/>
                 <w:color w:val="000000" w:themeColor="text1"/>
                 <w:sz w:val="28"/>
                 <w:szCs w:val="28"/>
@@ -11564,7 +11651,7 @@
             </w:pPr>
             <w:r>
               <w:rPr>
-                <w:rFonts w:ascii="Times New Roman" w:hAnsi="Times New Roman" w:eastAsia="Times New Roman" w:cs="Times New Roman"/>
+                <w:rFonts w:hint="default" w:ascii="Times New Roman" w:hAnsi="Times New Roman" w:eastAsia="Times New Roman" w:cs="Times New Roman"/>
                 <w:color w:val="000000" w:themeColor="text1"/>
                 <w:sz w:val="28"/>
                 <w:szCs w:val="28"/>
@@ -11579,11 +11666,15 @@
           </w:p>
           <w:p>
             <w:pPr>
-              <w:spacing w:before="0" w:after="0" w:line="360" w:lineRule="auto"/>
-              <w:ind w:left="0" w:leftChars="0" w:firstLine="0" w:firstLineChars="0"/>
+              <w:keepNext w:val="0"/>
+              <w:keepLines w:val="0"/>
+              <w:widowControl/>
+              <w:suppressLineNumbers w:val="0"/>
+              <w:spacing w:before="0" w:beforeAutospacing="0" w:after="0" w:afterAutospacing="0" w:line="360" w:lineRule="auto"/>
+              <w:ind w:left="0" w:leftChars="0" w:right="0" w:firstLine="0" w:firstLineChars="0"/>
               <w:jc w:val="both"/>
               <w:rPr>
-                <w:rFonts w:ascii="Times New Roman" w:hAnsi="Times New Roman" w:eastAsia="Times New Roman" w:cs="Times New Roman"/>
+                <w:rFonts w:hint="default" w:ascii="Times New Roman" w:hAnsi="Times New Roman" w:eastAsia="Times New Roman" w:cs="Times New Roman"/>
                 <w:color w:val="000000" w:themeColor="text1"/>
                 <w:sz w:val="28"/>
                 <w:szCs w:val="28"/>
@@ -11596,7 +11687,7 @@
             </w:pPr>
             <w:r>
               <w:rPr>
-                <w:rFonts w:ascii="Times New Roman" w:hAnsi="Times New Roman" w:eastAsia="Times New Roman" w:cs="Times New Roman"/>
+                <w:rFonts w:hint="default" w:ascii="Times New Roman" w:hAnsi="Times New Roman" w:eastAsia="Times New Roman" w:cs="Times New Roman"/>
                 <w:color w:val="000000" w:themeColor="text1"/>
                 <w:sz w:val="28"/>
                 <w:szCs w:val="28"/>
@@ -11637,11 +11728,15 @@
           </w:tcPr>
           <w:p>
             <w:pPr>
-              <w:spacing w:before="0" w:after="0" w:line="360" w:lineRule="auto"/>
-              <w:ind w:left="0" w:leftChars="0" w:firstLine="0" w:firstLineChars="0"/>
+              <w:keepNext w:val="0"/>
+              <w:keepLines w:val="0"/>
+              <w:widowControl/>
+              <w:suppressLineNumbers w:val="0"/>
+              <w:spacing w:before="0" w:beforeAutospacing="0" w:after="0" w:afterAutospacing="0" w:line="360" w:lineRule="auto"/>
+              <w:ind w:left="0" w:leftChars="0" w:right="0" w:firstLine="0" w:firstLineChars="0"/>
               <w:jc w:val="both"/>
               <w:rPr>
-                <w:rFonts w:ascii="Times New Roman" w:hAnsi="Times New Roman" w:eastAsia="Times New Roman" w:cs="Times New Roman"/>
+                <w:rFonts w:hint="default" w:ascii="Times New Roman" w:hAnsi="Times New Roman" w:eastAsia="Times New Roman" w:cs="Times New Roman"/>
                 <w:b w:val="0"/>
                 <w:bCs w:val="0"/>
                 <w:color w:val="000000" w:themeColor="text1"/>
@@ -11656,7 +11751,7 @@
             </w:pPr>
             <w:r>
               <w:rPr>
-                <w:rFonts w:ascii="Times New Roman" w:hAnsi="Times New Roman" w:eastAsia="Times New Roman" w:cs="Times New Roman"/>
+                <w:rFonts w:hint="default" w:ascii="Times New Roman" w:hAnsi="Times New Roman" w:eastAsia="Times New Roman" w:cs="Times New Roman"/>
                 <w:b w:val="0"/>
                 <w:bCs w:val="0"/>
                 <w:color w:val="000000" w:themeColor="text1"/>
@@ -11678,11 +11773,15 @@
           </w:tcPr>
           <w:p>
             <w:pPr>
-              <w:spacing w:before="0" w:after="0" w:line="360" w:lineRule="auto"/>
-              <w:ind w:left="0" w:leftChars="0" w:firstLine="0" w:firstLineChars="0"/>
+              <w:keepNext w:val="0"/>
+              <w:keepLines w:val="0"/>
+              <w:widowControl/>
+              <w:suppressLineNumbers w:val="0"/>
+              <w:spacing w:before="0" w:beforeAutospacing="0" w:after="0" w:afterAutospacing="0" w:line="360" w:lineRule="auto"/>
+              <w:ind w:left="0" w:leftChars="0" w:right="0" w:firstLine="0" w:firstLineChars="0"/>
               <w:jc w:val="both"/>
               <w:rPr>
-                <w:rFonts w:ascii="Times New Roman" w:hAnsi="Times New Roman" w:eastAsia="Times New Roman" w:cs="Times New Roman"/>
+                <w:rFonts w:hint="default" w:ascii="Times New Roman" w:hAnsi="Times New Roman" w:eastAsia="Times New Roman" w:cs="Times New Roman"/>
                 <w:color w:val="000000" w:themeColor="text1"/>
                 <w:sz w:val="28"/>
                 <w:szCs w:val="28"/>
@@ -11695,7 +11794,7 @@
             </w:pPr>
             <w:r>
               <w:rPr>
-                <w:rFonts w:ascii="Times New Roman" w:hAnsi="Times New Roman" w:eastAsia="Times New Roman" w:cs="Times New Roman"/>
+                <w:rFonts w:hint="default" w:ascii="Times New Roman" w:hAnsi="Times New Roman" w:eastAsia="Times New Roman" w:cs="Times New Roman"/>
                 <w:color w:val="000000" w:themeColor="text1"/>
                 <w:sz w:val="28"/>
                 <w:szCs w:val="28"/>
@@ -11710,11 +11809,15 @@
           </w:p>
           <w:p>
             <w:pPr>
-              <w:spacing w:before="0" w:after="0" w:line="360" w:lineRule="auto"/>
-              <w:ind w:left="0" w:leftChars="0" w:firstLine="0" w:firstLineChars="0"/>
+              <w:keepNext w:val="0"/>
+              <w:keepLines w:val="0"/>
+              <w:widowControl/>
+              <w:suppressLineNumbers w:val="0"/>
+              <w:spacing w:before="0" w:beforeAutospacing="0" w:after="0" w:afterAutospacing="0" w:line="360" w:lineRule="auto"/>
+              <w:ind w:left="0" w:leftChars="0" w:right="0" w:firstLine="0" w:firstLineChars="0"/>
               <w:jc w:val="both"/>
               <w:rPr>
-                <w:rFonts w:ascii="Times New Roman" w:hAnsi="Times New Roman" w:eastAsia="Times New Roman" w:cs="Times New Roman"/>
+                <w:rFonts w:hint="default" w:ascii="Times New Roman" w:hAnsi="Times New Roman" w:eastAsia="Times New Roman" w:cs="Times New Roman"/>
                 <w:color w:val="000000" w:themeColor="text1"/>
                 <w:sz w:val="28"/>
                 <w:szCs w:val="28"/>
@@ -11727,7 +11830,7 @@
             </w:pPr>
             <w:r>
               <w:rPr>
-                <w:rFonts w:ascii="Times New Roman" w:hAnsi="Times New Roman" w:eastAsia="Times New Roman" w:cs="Times New Roman"/>
+                <w:rFonts w:hint="default" w:ascii="Times New Roman" w:hAnsi="Times New Roman" w:eastAsia="Times New Roman" w:cs="Times New Roman"/>
                 <w:color w:val="000000" w:themeColor="text1"/>
                 <w:sz w:val="28"/>
                 <w:szCs w:val="28"/>
@@ -11742,11 +11845,15 @@
           </w:p>
           <w:p>
             <w:pPr>
-              <w:spacing w:before="0" w:after="0" w:line="360" w:lineRule="auto"/>
-              <w:ind w:left="0" w:leftChars="0" w:firstLine="0" w:firstLineChars="0"/>
+              <w:keepNext w:val="0"/>
+              <w:keepLines w:val="0"/>
+              <w:widowControl/>
+              <w:suppressLineNumbers w:val="0"/>
+              <w:spacing w:before="0" w:beforeAutospacing="0" w:after="0" w:afterAutospacing="0" w:line="360" w:lineRule="auto"/>
+              <w:ind w:left="0" w:leftChars="0" w:right="0" w:firstLine="0" w:firstLineChars="0"/>
               <w:jc w:val="both"/>
               <w:rPr>
-                <w:rFonts w:ascii="Times New Roman" w:hAnsi="Times New Roman" w:eastAsia="Times New Roman" w:cs="Times New Roman"/>
+                <w:rFonts w:hint="default" w:ascii="Times New Roman" w:hAnsi="Times New Roman" w:eastAsia="Times New Roman" w:cs="Times New Roman"/>
                 <w:color w:val="000000" w:themeColor="text1"/>
                 <w:sz w:val="28"/>
                 <w:szCs w:val="28"/>
@@ -11759,7 +11866,7 @@
             </w:pPr>
             <w:r>
               <w:rPr>
-                <w:rFonts w:ascii="Times New Roman" w:hAnsi="Times New Roman" w:eastAsia="Times New Roman" w:cs="Times New Roman"/>
+                <w:rFonts w:hint="default" w:ascii="Times New Roman" w:hAnsi="Times New Roman" w:eastAsia="Times New Roman" w:cs="Times New Roman"/>
                 <w:color w:val="000000" w:themeColor="text1"/>
                 <w:sz w:val="28"/>
                 <w:szCs w:val="28"/>
@@ -11800,11 +11907,15 @@
           </w:tcPr>
           <w:p>
             <w:pPr>
-              <w:spacing w:before="0" w:after="0" w:line="360" w:lineRule="auto"/>
-              <w:ind w:left="0" w:leftChars="0" w:firstLine="0" w:firstLineChars="0"/>
+              <w:keepNext w:val="0"/>
+              <w:keepLines w:val="0"/>
+              <w:widowControl/>
+              <w:suppressLineNumbers w:val="0"/>
+              <w:spacing w:before="0" w:beforeAutospacing="0" w:after="0" w:afterAutospacing="0" w:line="360" w:lineRule="auto"/>
+              <w:ind w:left="0" w:leftChars="0" w:right="0" w:firstLine="0" w:firstLineChars="0"/>
               <w:jc w:val="both"/>
               <w:rPr>
-                <w:rFonts w:ascii="Times New Roman" w:hAnsi="Times New Roman" w:eastAsia="Times New Roman" w:cs="Times New Roman"/>
+                <w:rFonts w:hint="default" w:ascii="Times New Roman" w:hAnsi="Times New Roman" w:eastAsia="Times New Roman" w:cs="Times New Roman"/>
                 <w:b w:val="0"/>
                 <w:bCs w:val="0"/>
                 <w:color w:val="000000" w:themeColor="text1"/>
@@ -11819,7 +11930,7 @@
             </w:pPr>
             <w:r>
               <w:rPr>
-                <w:rFonts w:ascii="Times New Roman" w:hAnsi="Times New Roman" w:eastAsia="Times New Roman" w:cs="Times New Roman"/>
+                <w:rFonts w:hint="default" w:ascii="Times New Roman" w:hAnsi="Times New Roman" w:eastAsia="Times New Roman" w:cs="Times New Roman"/>
                 <w:b w:val="0"/>
                 <w:bCs w:val="0"/>
                 <w:color w:val="000000" w:themeColor="text1"/>
@@ -11841,11 +11952,15 @@
           </w:tcPr>
           <w:p>
             <w:pPr>
-              <w:spacing w:before="0" w:after="0" w:line="360" w:lineRule="auto"/>
-              <w:ind w:left="0" w:leftChars="0" w:firstLine="0" w:firstLineChars="0"/>
+              <w:keepNext w:val="0"/>
+              <w:keepLines w:val="0"/>
+              <w:widowControl/>
+              <w:suppressLineNumbers w:val="0"/>
+              <w:spacing w:before="0" w:beforeAutospacing="0" w:after="0" w:afterAutospacing="0" w:line="360" w:lineRule="auto"/>
+              <w:ind w:left="0" w:leftChars="0" w:right="0" w:firstLine="0" w:firstLineChars="0"/>
               <w:jc w:val="both"/>
               <w:rPr>
-                <w:rFonts w:ascii="Times New Roman" w:hAnsi="Times New Roman" w:eastAsia="Times New Roman" w:cs="Times New Roman"/>
+                <w:rFonts w:hint="default" w:ascii="Times New Roman" w:hAnsi="Times New Roman" w:eastAsia="Times New Roman" w:cs="Times New Roman"/>
                 <w:color w:val="000000" w:themeColor="text1"/>
                 <w:sz w:val="28"/>
                 <w:szCs w:val="28"/>
@@ -11858,7 +11973,7 @@
             </w:pPr>
             <w:r>
               <w:rPr>
-                <w:rFonts w:ascii="Times New Roman" w:hAnsi="Times New Roman" w:eastAsia="Times New Roman" w:cs="Times New Roman"/>
+                <w:rFonts w:hint="default" w:ascii="Times New Roman" w:hAnsi="Times New Roman" w:eastAsia="Times New Roman" w:cs="Times New Roman"/>
                 <w:color w:val="000000" w:themeColor="text1"/>
                 <w:sz w:val="28"/>
                 <w:szCs w:val="28"/>
@@ -11873,11 +11988,15 @@
           </w:p>
           <w:p>
             <w:pPr>
-              <w:spacing w:before="0" w:after="0" w:line="360" w:lineRule="auto"/>
-              <w:ind w:left="0" w:leftChars="0" w:firstLine="0" w:firstLineChars="0"/>
+              <w:keepNext w:val="0"/>
+              <w:keepLines w:val="0"/>
+              <w:widowControl/>
+              <w:suppressLineNumbers w:val="0"/>
+              <w:spacing w:before="0" w:beforeAutospacing="0" w:after="0" w:afterAutospacing="0" w:line="360" w:lineRule="auto"/>
+              <w:ind w:left="0" w:leftChars="0" w:right="0" w:firstLine="0" w:firstLineChars="0"/>
               <w:jc w:val="both"/>
               <w:rPr>
-                <w:rFonts w:ascii="Times New Roman" w:hAnsi="Times New Roman" w:eastAsia="Times New Roman" w:cs="Times New Roman"/>
+                <w:rFonts w:hint="default" w:ascii="Times New Roman" w:hAnsi="Times New Roman" w:eastAsia="Times New Roman" w:cs="Times New Roman"/>
                 <w:color w:val="000000" w:themeColor="text1"/>
                 <w:sz w:val="28"/>
                 <w:szCs w:val="28"/>
@@ -11890,7 +12009,7 @@
             </w:pPr>
             <w:r>
               <w:rPr>
-                <w:rFonts w:ascii="Times New Roman" w:hAnsi="Times New Roman" w:eastAsia="Times New Roman" w:cs="Times New Roman"/>
+                <w:rFonts w:hint="default" w:ascii="Times New Roman" w:hAnsi="Times New Roman" w:eastAsia="Times New Roman" w:cs="Times New Roman"/>
                 <w:color w:val="000000" w:themeColor="text1"/>
                 <w:sz w:val="28"/>
                 <w:szCs w:val="28"/>
@@ -12025,6 +12144,7 @@
     <w:p>
       <w:pPr>
         <w:numPr>
+          <w:ilvl w:val="0"/>
           <w:numId w:val="0"/>
         </w:numPr>
         <w:pBdr>
@@ -19345,7 +19465,20 @@
                 <w:lang w:eastAsia="zh-CN"/>
                 <w14:ligatures w14:val="standardContextual"/>
               </w:rPr>
-              <w:t xml:space="preserve"> CHITIETDONHANG, SANPHAM và hiển thị lên màn hình.</w:t>
+              <w:t xml:space="preserve"> CHITIETDONHANG, SAN</w:t>
+            </w:r>
+            <w:bookmarkStart w:id="63" w:name="_GoBack"/>
+            <w:bookmarkEnd w:id="63"/>
+            <w:r>
+              <w:rPr>
+                <w:rFonts w:hint="default" w:cs="Times New Roman" w:eastAsiaTheme="minorEastAsia"/>
+                <w:color w:val="000000"/>
+                <w:kern w:val="2"/>
+                <w:szCs w:val="28"/>
+                <w:lang w:eastAsia="zh-CN"/>
+                <w14:ligatures w14:val="standardContextual"/>
+              </w:rPr>
+              <w:t>PHAM và hiển thị lên màn hình.</w:t>
             </w:r>
           </w:p>
           <w:p>
@@ -28553,22 +28686,16 @@
     </w:p>
     <w:p>
       <w:pPr>
-        <w:numPr>
-          <w:numId w:val="0"/>
-        </w:numPr>
-        <w:spacing w:line="360" w:lineRule="auto"/>
+        <w:pStyle w:val="4"/>
+        <w:bidi w:val="0"/>
         <w:rPr>
           <w:rFonts w:hint="default"/>
-          <w:b/>
-          <w:bCs/>
           <w:lang w:val="en-US"/>
         </w:rPr>
       </w:pPr>
       <w:r>
         <w:rPr>
           <w:rFonts w:hint="default"/>
-          <w:b/>
-          <w:bCs/>
           <w:lang w:val="en-US"/>
         </w:rPr>
         <w:t>2.2.2. Thiết kế bảng</w:t>
@@ -28901,8 +29028,6 @@
         </w:rPr>
         <w:t>: Chi tiết bảng order product</w:t>
       </w:r>
-      <w:bookmarkStart w:id="63" w:name="_GoBack"/>
-      <w:bookmarkEnd w:id="63"/>
     </w:p>
     <w:p>
       <w:pPr>
@@ -29163,22 +29288,61 @@
     </w:p>
     <w:p>
       <w:pPr>
-        <w:spacing w:line="360" w:lineRule="auto"/>
-        <w:ind w:left="0" w:leftChars="0" w:firstLine="0" w:firstLineChars="0"/>
-        <w:rPr>
-          <w:sz w:val="28"/>
-          <w:szCs w:val="28"/>
-          <w:lang w:val="vi-VN"/>
-        </w:rPr>
-      </w:pPr>
-      <w:r>
+        <w:pStyle w:val="3"/>
+        <w:bidi w:val="0"/>
+        <w:jc w:val="left"/>
+        <w:rPr>
+          <w:rFonts w:hint="default"/>
+          <w:lang w:val="en-US"/>
+        </w:rPr>
+      </w:pPr>
+      <w:r>
+        <w:rPr>
+          <w:rFonts w:hint="default"/>
+          <w:lang w:val="en-US"/>
+        </w:rPr>
+        <w:t>2.3. Phân tích usecase</w:t>
+      </w:r>
+    </w:p>
+    <w:p>
+      <w:pPr>
+        <w:pStyle w:val="4"/>
+        <w:bidi w:val="0"/>
         <w:rPr>
           <w:rFonts w:hint="default"/>
           <w:sz w:val="28"/>
           <w:szCs w:val="28"/>
           <w:lang w:val="en-US"/>
         </w:rPr>
-        <w:br w:type="textWrapping"/>
+      </w:pPr>
+      <w:r>
+        <w:rPr>
+          <w:rFonts w:hint="default"/>
+          <w:sz w:val="28"/>
+          <w:szCs w:val="28"/>
+          <w:lang w:val="en-US"/>
+        </w:rPr>
+        <w:t>2.3.1. Biểu đồ các lớp Entity của hệ thống</w:t>
+      </w:r>
+    </w:p>
+    <w:p>
+      <w:pPr>
+        <w:pStyle w:val="4"/>
+        <w:bidi w:val="0"/>
+        <w:rPr>
+          <w:sz w:val="28"/>
+          <w:szCs w:val="28"/>
+          <w:lang w:val="vi-VN"/>
+        </w:rPr>
+      </w:pPr>
+      <w:r>
+        <w:rPr>
+          <w:rFonts w:hint="default"/>
+          <w:sz w:val="28"/>
+          <w:szCs w:val="28"/>
+          <w:lang w:val="en-US"/>
+        </w:rPr>
+        <w:t>2.3.2. Phân tích các usecase</w:t>
       </w:r>
       <w:r>
         <w:rPr>
@@ -29223,20 +29387,30 @@
         <w:snapToGrid/>
         <w:spacing w:before="120" w:beforeAutospacing="0" w:after="0" w:afterAutospacing="0" w:line="360" w:lineRule="auto"/>
         <w:rPr>
+          <w:rFonts w:hint="default"/>
+          <w:sz w:val="28"/>
+          <w:szCs w:val="28"/>
+          <w:lang w:val="en-US"/>
+        </w:rPr>
+      </w:pPr>
+      <w:r>
+        <w:rPr>
           <w:sz w:val="28"/>
           <w:szCs w:val="28"/>
           <w:lang w:val="vi-VN"/>
         </w:rPr>
-      </w:pPr>
-      <w:r>
-        <w:rPr>
+        <w:t>CHƯƠNG 3:</w:t>
+      </w:r>
+      <w:bookmarkEnd w:id="62"/>
+      <w:r>
+        <w:rPr>
+          <w:rFonts w:hint="default"/>
           <w:sz w:val="28"/>
           <w:szCs w:val="28"/>
-          <w:lang w:val="vi-VN"/>
-        </w:rPr>
-        <w:t>CHƯƠNG 3: KẾT QUẢ</w:t>
-      </w:r>
-      <w:bookmarkEnd w:id="62"/>
+          <w:lang w:val="en-US"/>
+        </w:rPr>
+        <w:t xml:space="preserve"> THIẾT KẾ GIAO DIỆN</w:t>
+      </w:r>
     </w:p>
     <w:bookmarkEnd w:id="36"/>
     <w:bookmarkEnd w:id="37"/>

</xml_diff>